<commit_message>
epic 0 report 3
</commit_message>
<xml_diff>
--- a/ai_14/maksym_pavliuk/epic_3/epic_3_practice_and_labs_maksym_pavliuk.docx
+++ b/ai_14/maksym_pavliuk/epic_3/epic_3_practice_and_labs_maksym_pavliuk.docx
@@ -160,69 +160,232 @@
     </w:p>
     <w:p>
       <w:pPr>
-        <w:spacing w:line="240" w:lineRule="auto"/>
+        <w:spacing w:after="0" w:line="240" w:lineRule="auto"/>
         <w:jc w:val="center"/>
         <w:rPr>
           <w:rFonts w:ascii="Times New Roman" w:eastAsia="Times New Roman" w:hAnsi="Times New Roman" w:cs="Times New Roman"/>
+          <w:sz w:val="24"/>
+          <w:szCs w:val="24"/>
+          <w:lang w:val="en-UA" w:eastAsia="en-GB"/>
+        </w:rPr>
+      </w:pPr>
+      <w:r>
+        <w:rPr>
+          <w:rFonts w:ascii="Times New Roman" w:eastAsia="Times New Roman" w:hAnsi="Times New Roman" w:cs="Times New Roman"/>
+          <w:b/>
+          <w:bCs/>
+          <w:color w:val="000000"/>
           <w:sz w:val="28"/>
           <w:szCs w:val="28"/>
-        </w:rPr>
-      </w:pPr>
-      <w:r>
-        <w:rPr>
-          <w:rFonts w:ascii="Times New Roman" w:eastAsia="Times New Roman" w:hAnsi="Times New Roman" w:cs="Times New Roman"/>
+          <w:lang w:val="en-UA" w:eastAsia="en-GB"/>
+        </w:rPr>
+        <w:t>про виконання лабораторних та практичних робіт блоку № 3</w:t>
+      </w:r>
+    </w:p>
+    <w:p>
+      <w:pPr>
+        <w:spacing w:after="0" w:line="240" w:lineRule="auto"/>
+        <w:jc w:val="center"/>
+        <w:rPr>
+          <w:rFonts w:ascii="Times New Roman" w:eastAsia="Times New Roman" w:hAnsi="Times New Roman" w:cs="Times New Roman"/>
+          <w:sz w:val="24"/>
+          <w:szCs w:val="24"/>
+          <w:lang w:val="en-UA" w:eastAsia="en-GB"/>
+        </w:rPr>
+      </w:pPr>
+      <w:r>
+        <w:rPr>
+          <w:rFonts w:ascii="Times New Roman" w:eastAsia="Times New Roman" w:hAnsi="Times New Roman" w:cs="Times New Roman"/>
+          <w:color w:val="000000"/>
           <w:sz w:val="28"/>
           <w:szCs w:val="28"/>
-        </w:rPr>
-        <w:t xml:space="preserve">про виконання </w:t>
-      </w:r>
-    </w:p>
-    <w:p>
-      <w:pPr>
-        <w:tabs>
-          <w:tab w:val="center" w:pos="4819"/>
-          <w:tab w:val="left" w:pos="7468"/>
-        </w:tabs>
-        <w:spacing w:line="240" w:lineRule="auto"/>
+          <w:lang w:val="en-UA" w:eastAsia="en-GB"/>
+        </w:rPr>
+        <w:t>На тему:  «Цикли. Вкладені Цикли. Завершення виконання циклів. Функції. Простір імен. Перевантаження функцій. Функції з змінною кількістю параметрів (еліпсис). Рекурсія. Вбудовані функції.»</w:t>
+      </w:r>
+      <w:r>
+        <w:rPr>
+          <w:rFonts w:ascii="Times New Roman" w:eastAsia="Times New Roman" w:hAnsi="Times New Roman" w:cs="Times New Roman"/>
+          <w:color w:val="000000"/>
+          <w:sz w:val="24"/>
+          <w:szCs w:val="24"/>
+          <w:lang w:val="en-UA" w:eastAsia="en-GB"/>
+        </w:rPr>
+        <w:t> </w:t>
+      </w:r>
+    </w:p>
+    <w:p>
+      <w:pPr>
+        <w:spacing w:after="0" w:line="240" w:lineRule="auto"/>
+        <w:jc w:val="center"/>
+        <w:rPr>
+          <w:rFonts w:ascii="Times New Roman" w:eastAsia="Times New Roman" w:hAnsi="Times New Roman" w:cs="Times New Roman"/>
+          <w:sz w:val="24"/>
+          <w:szCs w:val="24"/>
+          <w:lang w:val="en-UA" w:eastAsia="en-GB"/>
+        </w:rPr>
+      </w:pPr>
+      <w:r>
         <w:rPr>
           <w:rFonts w:ascii="Times New Roman" w:eastAsia="Times New Roman" w:hAnsi="Times New Roman" w:cs="Times New Roman"/>
           <w:b/>
+          <w:bCs/>
+          <w:i/>
+          <w:iCs/>
+          <w:color w:val="000000"/>
           <w:sz w:val="28"/>
           <w:szCs w:val="28"/>
-        </w:rPr>
-      </w:pPr>
-      <w:r>
-        <w:rPr>
-          <w:rFonts w:ascii="Times New Roman" w:eastAsia="Times New Roman" w:hAnsi="Times New Roman" w:cs="Times New Roman"/>
-          <w:b/>
+          <w:lang w:val="en-UA" w:eastAsia="en-GB"/>
+        </w:rPr>
+        <w:t xml:space="preserve">з дисципліни: </w:t>
+      </w:r>
+      <w:r>
+        <w:rPr>
+          <w:rFonts w:ascii="Times New Roman" w:eastAsia="Times New Roman" w:hAnsi="Times New Roman" w:cs="Times New Roman"/>
+          <w:color w:val="000000"/>
           <w:sz w:val="28"/>
           <w:szCs w:val="28"/>
-        </w:rPr>
-        <w:tab/>
-        <w:t xml:space="preserve">Лабораторних та практичних робіт № </w:t>
-      </w:r>
-      <w:r>
-        <w:rPr>
-          <w:rFonts w:ascii="Times New Roman" w:eastAsia="Times New Roman" w:hAnsi="Times New Roman" w:cs="Times New Roman"/>
-          <w:b/>
+          <w:lang w:val="en-UA" w:eastAsia="en-GB"/>
+        </w:rPr>
+        <w:t>«Мови та парадигми програмування»</w:t>
+      </w:r>
+    </w:p>
+    <w:p>
+      <w:pPr>
+        <w:spacing w:after="0" w:line="240" w:lineRule="auto"/>
+        <w:jc w:val="center"/>
+        <w:rPr>
+          <w:rFonts w:ascii="Times New Roman" w:eastAsia="Times New Roman" w:hAnsi="Times New Roman" w:cs="Times New Roman"/>
+          <w:sz w:val="24"/>
+          <w:szCs w:val="24"/>
+          <w:lang w:val="en-UA" w:eastAsia="en-GB"/>
+        </w:rPr>
+      </w:pPr>
+      <w:r>
+        <w:rPr>
+          <w:rFonts w:ascii="Times New Roman" w:eastAsia="Times New Roman" w:hAnsi="Times New Roman" w:cs="Times New Roman"/>
+          <w:color w:val="000000"/>
           <w:sz w:val="28"/>
           <w:szCs w:val="28"/>
-          <w:lang w:val="en-US"/>
-        </w:rPr>
-        <w:t>3</w:t>
-      </w:r>
-    </w:p>
-    <w:p>
-      <w:pPr>
-        <w:spacing w:line="240" w:lineRule="auto"/>
+          <w:lang w:val="en-UA" w:eastAsia="en-GB"/>
+        </w:rPr>
+        <w:t>до:</w:t>
+      </w:r>
+    </w:p>
+    <w:p>
+      <w:pPr>
+        <w:spacing w:after="0" w:line="240" w:lineRule="auto"/>
         <w:jc w:val="center"/>
         <w:rPr>
           <w:rFonts w:ascii="Times New Roman" w:eastAsia="Times New Roman" w:hAnsi="Times New Roman" w:cs="Times New Roman"/>
+          <w:sz w:val="24"/>
+          <w:szCs w:val="24"/>
+          <w:lang w:val="en-UA" w:eastAsia="en-GB"/>
+        </w:rPr>
+      </w:pPr>
+      <w:r>
+        <w:rPr>
+          <w:rFonts w:ascii="Times New Roman" w:eastAsia="Times New Roman" w:hAnsi="Times New Roman" w:cs="Times New Roman"/>
+          <w:color w:val="000000"/>
           <w:sz w:val="28"/>
           <w:szCs w:val="28"/>
-        </w:rPr>
-      </w:pPr>
-      <w:r>
+          <w:lang w:val="en-UA" w:eastAsia="en-GB"/>
+        </w:rPr>
+        <w:t>ВНС Лабораторної Роботи № 2 </w:t>
+      </w:r>
+    </w:p>
+    <w:p>
+      <w:pPr>
+        <w:spacing w:after="0" w:line="240" w:lineRule="auto"/>
+        <w:jc w:val="center"/>
+        <w:rPr>
+          <w:rFonts w:ascii="Times New Roman" w:eastAsia="Times New Roman" w:hAnsi="Times New Roman" w:cs="Times New Roman"/>
+          <w:sz w:val="24"/>
+          <w:szCs w:val="24"/>
+          <w:lang w:val="en-UA" w:eastAsia="en-GB"/>
+        </w:rPr>
+      </w:pPr>
+      <w:r>
+        <w:rPr>
+          <w:rFonts w:ascii="Times New Roman" w:eastAsia="Times New Roman" w:hAnsi="Times New Roman" w:cs="Times New Roman"/>
+          <w:color w:val="000000"/>
+          <w:sz w:val="28"/>
+          <w:szCs w:val="28"/>
+          <w:lang w:val="en-UA" w:eastAsia="en-GB"/>
+        </w:rPr>
+        <w:t>ВНС Лабораторної Роботи № 3</w:t>
+      </w:r>
+    </w:p>
+    <w:p>
+      <w:pPr>
+        <w:spacing w:after="0" w:line="240" w:lineRule="auto"/>
+        <w:jc w:val="center"/>
+        <w:rPr>
+          <w:rFonts w:ascii="Times New Roman" w:eastAsia="Times New Roman" w:hAnsi="Times New Roman" w:cs="Times New Roman"/>
+          <w:sz w:val="24"/>
+          <w:szCs w:val="24"/>
+          <w:lang w:val="en-UA" w:eastAsia="en-GB"/>
+        </w:rPr>
+      </w:pPr>
+      <w:r>
+        <w:rPr>
+          <w:rFonts w:ascii="Times New Roman" w:eastAsia="Times New Roman" w:hAnsi="Times New Roman" w:cs="Times New Roman"/>
+          <w:color w:val="000000"/>
+          <w:sz w:val="28"/>
+          <w:szCs w:val="28"/>
+          <w:lang w:val="en-UA" w:eastAsia="en-GB"/>
+        </w:rPr>
+        <w:t>ВНС Лабораторної Роботи № 7</w:t>
+      </w:r>
+    </w:p>
+    <w:p>
+      <w:pPr>
+        <w:spacing w:after="0" w:line="240" w:lineRule="auto"/>
+        <w:jc w:val="center"/>
+        <w:rPr>
+          <w:rFonts w:ascii="Times New Roman" w:eastAsia="Times New Roman" w:hAnsi="Times New Roman" w:cs="Times New Roman"/>
+          <w:sz w:val="24"/>
+          <w:szCs w:val="24"/>
+          <w:lang w:val="en-UA" w:eastAsia="en-GB"/>
+        </w:rPr>
+      </w:pPr>
+      <w:r>
+        <w:rPr>
+          <w:rFonts w:ascii="Times New Roman" w:eastAsia="Times New Roman" w:hAnsi="Times New Roman" w:cs="Times New Roman"/>
+          <w:color w:val="000000"/>
+          <w:sz w:val="28"/>
+          <w:szCs w:val="28"/>
+          <w:lang w:val="en-UA" w:eastAsia="en-GB"/>
+        </w:rPr>
+        <w:t>Практичних Робіт № 3</w:t>
+      </w:r>
+    </w:p>
+    <w:p>
+      <w:pPr>
+        <w:spacing w:line="240" w:lineRule="auto"/>
+        <w:rPr>
+          <w:rFonts w:ascii="Times New Roman" w:eastAsia="Times New Roman" w:hAnsi="Times New Roman" w:cs="Times New Roman"/>
+          <w:b/>
+          <w:smallCaps/>
+          <w:sz w:val="28"/>
+          <w:szCs w:val="28"/>
+        </w:rPr>
+      </w:pPr>
+    </w:p>
+    <w:p>
+      <w:pPr>
+        <w:spacing w:line="360" w:lineRule="auto"/>
+        <w:rPr>
+          <w:rFonts w:ascii="Times New Roman" w:eastAsia="Times New Roman" w:hAnsi="Times New Roman" w:cs="Times New Roman"/>
+          <w:sz w:val="28"/>
+          <w:szCs w:val="28"/>
+        </w:rPr>
+      </w:pPr>
+    </w:p>
+    <w:p>
+      <w:pPr>
+        <w:spacing w:line="240" w:lineRule="auto"/>
+        <w:jc w:val="right"/>
         <w:rPr>
           <w:rFonts w:ascii="Times New Roman" w:eastAsia="Times New Roman" w:hAnsi="Times New Roman" w:cs="Times New Roman"/>
           <w:b/>
@@ -230,26 +393,6 @@
           <w:sz w:val="28"/>
           <w:szCs w:val="28"/>
         </w:rPr>
-        <w:t xml:space="preserve">з дисципліни: </w:t>
-      </w:r>
-      <w:r>
-        <w:rPr>
-          <w:rFonts w:ascii="Times New Roman" w:eastAsia="Times New Roman" w:hAnsi="Times New Roman" w:cs="Times New Roman"/>
-          <w:sz w:val="28"/>
-          <w:szCs w:val="28"/>
-        </w:rPr>
-        <w:t>«Мови та парадигми програмування»</w:t>
-      </w:r>
-    </w:p>
-    <w:p>
-      <w:pPr>
-        <w:spacing w:line="240" w:lineRule="auto"/>
-        <w:jc w:val="center"/>
-        <w:rPr>
-          <w:rFonts w:ascii="Times New Roman" w:eastAsia="Times New Roman" w:hAnsi="Times New Roman" w:cs="Times New Roman"/>
-          <w:sz w:val="28"/>
-          <w:szCs w:val="28"/>
-        </w:rPr>
       </w:pPr>
       <w:r>
         <w:rPr>
@@ -259,191 +402,8 @@
           <w:sz w:val="28"/>
           <w:szCs w:val="28"/>
         </w:rPr>
-        <w:t>з розділу</w:t>
-      </w:r>
-      <w:r>
-        <w:rPr>
-          <w:rFonts w:ascii="Times New Roman" w:eastAsia="Times New Roman" w:hAnsi="Times New Roman" w:cs="Times New Roman"/>
-          <w:sz w:val="28"/>
-          <w:szCs w:val="28"/>
-        </w:rPr>
-        <w:t>:  «</w:t>
-      </w:r>
-      <w:proofErr w:type="spellStart"/>
-      <w:r>
-        <w:rPr>
-          <w:rFonts w:ascii="Times New Roman" w:eastAsia="Calibri" w:hAnsi="Times New Roman" w:cs="Times New Roman"/>
-          <w:color w:val="000000" w:themeColor="text1"/>
-          <w:sz w:val="28"/>
-          <w:szCs w:val="28"/>
-          <w:lang w:val="en-GB" w:eastAsia="en-GB"/>
-        </w:rPr>
-        <w:t>Цикли</w:t>
-      </w:r>
-      <w:proofErr w:type="spellEnd"/>
-      <w:r>
-        <w:rPr>
-          <w:rFonts w:ascii="Times New Roman" w:eastAsia="Calibri" w:hAnsi="Times New Roman" w:cs="Times New Roman"/>
-          <w:color w:val="000000" w:themeColor="text1"/>
-          <w:sz w:val="28"/>
-          <w:szCs w:val="28"/>
-          <w:lang w:val="en-GB" w:eastAsia="en-GB"/>
-        </w:rPr>
-        <w:t xml:space="preserve">. </w:t>
-      </w:r>
-      <w:proofErr w:type="spellStart"/>
-      <w:r>
-        <w:rPr>
-          <w:rFonts w:ascii="Times New Roman" w:eastAsia="Calibri" w:hAnsi="Times New Roman" w:cs="Times New Roman"/>
-          <w:color w:val="000000" w:themeColor="text1"/>
-          <w:sz w:val="28"/>
-          <w:szCs w:val="28"/>
-          <w:lang w:val="en-GB" w:eastAsia="en-GB"/>
-        </w:rPr>
-        <w:t>Вкладені</w:t>
-      </w:r>
-      <w:proofErr w:type="spellEnd"/>
-      <w:r>
-        <w:rPr>
-          <w:rFonts w:ascii="Times New Roman" w:eastAsia="Calibri" w:hAnsi="Times New Roman" w:cs="Times New Roman"/>
-          <w:color w:val="000000" w:themeColor="text1"/>
-          <w:sz w:val="28"/>
-          <w:szCs w:val="28"/>
-          <w:lang w:val="en-GB" w:eastAsia="en-GB"/>
-        </w:rPr>
-        <w:t xml:space="preserve"> </w:t>
-      </w:r>
-      <w:proofErr w:type="spellStart"/>
-      <w:r>
-        <w:rPr>
-          <w:rFonts w:ascii="Times New Roman" w:eastAsia="Calibri" w:hAnsi="Times New Roman" w:cs="Times New Roman"/>
-          <w:color w:val="000000" w:themeColor="text1"/>
-          <w:sz w:val="28"/>
-          <w:szCs w:val="28"/>
-          <w:lang w:val="en-GB" w:eastAsia="en-GB"/>
-        </w:rPr>
-        <w:t>цикли</w:t>
-      </w:r>
-      <w:proofErr w:type="spellEnd"/>
-      <w:r>
-        <w:rPr>
-          <w:rFonts w:ascii="Times New Roman" w:eastAsia="Calibri" w:hAnsi="Times New Roman" w:cs="Times New Roman"/>
-          <w:color w:val="000000" w:themeColor="text1"/>
-          <w:sz w:val="28"/>
-          <w:szCs w:val="28"/>
-          <w:lang w:val="en-GB" w:eastAsia="en-GB"/>
-        </w:rPr>
-        <w:t xml:space="preserve">. </w:t>
-      </w:r>
-      <w:proofErr w:type="spellStart"/>
-      <w:r>
-        <w:rPr>
-          <w:rFonts w:ascii="Times New Roman" w:eastAsia="Calibri" w:hAnsi="Times New Roman" w:cs="Times New Roman"/>
-          <w:color w:val="000000" w:themeColor="text1"/>
-          <w:sz w:val="28"/>
-          <w:szCs w:val="28"/>
-          <w:lang w:val="en-GB" w:eastAsia="en-GB"/>
-        </w:rPr>
-        <w:t>Функції</w:t>
-      </w:r>
-      <w:proofErr w:type="spellEnd"/>
-      <w:r>
-        <w:rPr>
-          <w:rFonts w:ascii="Times New Roman" w:eastAsia="Calibri" w:hAnsi="Times New Roman" w:cs="Times New Roman"/>
-          <w:color w:val="000000" w:themeColor="text1"/>
-          <w:sz w:val="28"/>
-          <w:szCs w:val="28"/>
-          <w:lang w:val="en-GB" w:eastAsia="en-GB"/>
-        </w:rPr>
-        <w:t xml:space="preserve">. </w:t>
-      </w:r>
-      <w:proofErr w:type="spellStart"/>
-      <w:r>
-        <w:rPr>
-          <w:rFonts w:ascii="Times New Roman" w:eastAsia="Calibri" w:hAnsi="Times New Roman" w:cs="Times New Roman"/>
-          <w:color w:val="000000" w:themeColor="text1"/>
-          <w:sz w:val="28"/>
-          <w:szCs w:val="28"/>
-          <w:lang w:val="en-GB" w:eastAsia="en-GB"/>
-        </w:rPr>
-        <w:t>Перевантаження</w:t>
-      </w:r>
-      <w:proofErr w:type="spellEnd"/>
-      <w:r>
-        <w:rPr>
-          <w:rFonts w:ascii="Times New Roman" w:eastAsia="Calibri" w:hAnsi="Times New Roman" w:cs="Times New Roman"/>
-          <w:color w:val="000000" w:themeColor="text1"/>
-          <w:sz w:val="28"/>
-          <w:szCs w:val="28"/>
-          <w:lang w:val="en-GB" w:eastAsia="en-GB"/>
-        </w:rPr>
-        <w:t xml:space="preserve"> </w:t>
-      </w:r>
-      <w:proofErr w:type="spellStart"/>
-      <w:r>
-        <w:rPr>
-          <w:rFonts w:ascii="Times New Roman" w:eastAsia="Calibri" w:hAnsi="Times New Roman" w:cs="Times New Roman"/>
-          <w:color w:val="000000" w:themeColor="text1"/>
-          <w:sz w:val="28"/>
-          <w:szCs w:val="28"/>
-          <w:lang w:val="en-GB" w:eastAsia="en-GB"/>
-        </w:rPr>
-        <w:t>функції</w:t>
-      </w:r>
-      <w:proofErr w:type="spellEnd"/>
-      <w:r>
-        <w:rPr>
-          <w:rFonts w:ascii="Times New Roman" w:eastAsia="Calibri" w:hAnsi="Times New Roman" w:cs="Times New Roman"/>
-          <w:color w:val="000000" w:themeColor="text1"/>
-          <w:sz w:val="28"/>
-          <w:szCs w:val="28"/>
-          <w:lang w:val="en-GB" w:eastAsia="en-GB"/>
-        </w:rPr>
-        <w:t xml:space="preserve">. </w:t>
-      </w:r>
-      <w:proofErr w:type="spellStart"/>
-      <w:r>
-        <w:rPr>
-          <w:rFonts w:ascii="Times New Roman" w:eastAsia="Calibri" w:hAnsi="Times New Roman" w:cs="Times New Roman"/>
-          <w:color w:val="000000" w:themeColor="text1"/>
-          <w:sz w:val="28"/>
-          <w:szCs w:val="28"/>
-          <w:lang w:val="en-GB" w:eastAsia="en-GB"/>
-        </w:rPr>
-        <w:t>Рекурсія</w:t>
-      </w:r>
-      <w:proofErr w:type="spellEnd"/>
-      <w:r>
-        <w:rPr>
-          <w:rFonts w:ascii="Times New Roman" w:eastAsia="Times New Roman" w:hAnsi="Times New Roman" w:cs="Times New Roman"/>
-          <w:sz w:val="28"/>
-          <w:szCs w:val="28"/>
-        </w:rPr>
-        <w:t>»</w:t>
-      </w:r>
-    </w:p>
-    <w:p>
-      <w:pPr>
-        <w:spacing w:line="240" w:lineRule="auto"/>
-        <w:jc w:val="center"/>
-        <w:rPr>
-          <w:rFonts w:ascii="Times New Roman" w:eastAsia="Times New Roman" w:hAnsi="Times New Roman" w:cs="Times New Roman"/>
-          <w:b/>
-          <w:smallCaps/>
-          <w:sz w:val="28"/>
-          <w:szCs w:val="28"/>
-        </w:rPr>
-      </w:pPr>
-    </w:p>
-    <w:p>
-      <w:pPr>
-        <w:spacing w:line="360" w:lineRule="auto"/>
-        <w:rPr>
-          <w:rFonts w:ascii="Times New Roman" w:eastAsia="Times New Roman" w:hAnsi="Times New Roman" w:cs="Times New Roman"/>
-          <w:sz w:val="28"/>
-          <w:szCs w:val="28"/>
-        </w:rPr>
-      </w:pPr>
+        <w:t>Виконав:</w:t>
+      </w:r>
     </w:p>
     <w:p>
       <w:pPr>
@@ -465,7 +425,39 @@
           <w:sz w:val="28"/>
           <w:szCs w:val="28"/>
         </w:rPr>
-        <w:t>Виконав:</w:t>
+        <w:t xml:space="preserve"> </w:t>
+      </w:r>
+      <w:r>
+        <w:rPr>
+          <w:rFonts w:ascii="Times New Roman" w:eastAsia="Times New Roman" w:hAnsi="Times New Roman" w:cs="Times New Roman"/>
+          <w:sz w:val="28"/>
+          <w:szCs w:val="28"/>
+        </w:rPr>
+        <w:t xml:space="preserve">студент групи </w:t>
+      </w:r>
+      <w:r>
+        <w:rPr>
+          <w:rFonts w:ascii="Times New Roman" w:eastAsia="Times New Roman" w:hAnsi="Times New Roman" w:cs="Times New Roman"/>
+          <w:sz w:val="28"/>
+          <w:szCs w:val="28"/>
+        </w:rPr>
+        <w:t>ШІ</w:t>
+      </w:r>
+      <w:r>
+        <w:rPr>
+          <w:rFonts w:ascii="Times New Roman" w:eastAsia="Times New Roman" w:hAnsi="Times New Roman" w:cs="Times New Roman"/>
+          <w:sz w:val="28"/>
+          <w:szCs w:val="28"/>
+        </w:rPr>
+        <w:t>-</w:t>
+      </w:r>
+      <w:r>
+        <w:rPr>
+          <w:rFonts w:ascii="Times New Roman" w:eastAsia="Times New Roman" w:hAnsi="Times New Roman" w:cs="Times New Roman"/>
+          <w:sz w:val="28"/>
+          <w:szCs w:val="28"/>
+        </w:rPr>
+        <w:t>14</w:t>
       </w:r>
     </w:p>
     <w:p>
@@ -474,8 +466,6 @@
         <w:jc w:val="right"/>
         <w:rPr>
           <w:rFonts w:ascii="Times New Roman" w:eastAsia="Times New Roman" w:hAnsi="Times New Roman" w:cs="Times New Roman"/>
-          <w:b/>
-          <w:i/>
           <w:sz w:val="28"/>
           <w:szCs w:val="28"/>
         </w:rPr>
@@ -483,72 +473,19 @@
       <w:r>
         <w:rPr>
           <w:rFonts w:ascii="Times New Roman" w:eastAsia="Times New Roman" w:hAnsi="Times New Roman" w:cs="Times New Roman"/>
-          <w:b/>
-          <w:i/>
           <w:sz w:val="28"/>
           <w:szCs w:val="28"/>
         </w:rPr>
-        <w:t xml:space="preserve"> </w:t>
-      </w:r>
-      <w:r>
+        <w:t>Павлюк Максим Сергійович</w:t>
+      </w:r>
+    </w:p>
+    <w:p>
+      <w:pPr>
         <w:rPr>
           <w:rFonts w:ascii="Times New Roman" w:eastAsia="Times New Roman" w:hAnsi="Times New Roman" w:cs="Times New Roman"/>
           <w:sz w:val="28"/>
           <w:szCs w:val="28"/>
         </w:rPr>
-        <w:t xml:space="preserve">студент групи </w:t>
-      </w:r>
-      <w:r>
-        <w:rPr>
-          <w:rFonts w:ascii="Times New Roman" w:eastAsia="Times New Roman" w:hAnsi="Times New Roman" w:cs="Times New Roman"/>
-          <w:sz w:val="28"/>
-          <w:szCs w:val="28"/>
-        </w:rPr>
-        <w:t>ШІ</w:t>
-      </w:r>
-      <w:r>
-        <w:rPr>
-          <w:rFonts w:ascii="Times New Roman" w:eastAsia="Times New Roman" w:hAnsi="Times New Roman" w:cs="Times New Roman"/>
-          <w:sz w:val="28"/>
-          <w:szCs w:val="28"/>
-        </w:rPr>
-        <w:t>-</w:t>
-      </w:r>
-      <w:r>
-        <w:rPr>
-          <w:rFonts w:ascii="Times New Roman" w:eastAsia="Times New Roman" w:hAnsi="Times New Roman" w:cs="Times New Roman"/>
-          <w:sz w:val="28"/>
-          <w:szCs w:val="28"/>
-        </w:rPr>
-        <w:t>14</w:t>
-      </w:r>
-    </w:p>
-    <w:p>
-      <w:pPr>
-        <w:spacing w:line="240" w:lineRule="auto"/>
-        <w:jc w:val="right"/>
-        <w:rPr>
-          <w:rFonts w:ascii="Times New Roman" w:eastAsia="Times New Roman" w:hAnsi="Times New Roman" w:cs="Times New Roman"/>
-          <w:sz w:val="28"/>
-          <w:szCs w:val="28"/>
-        </w:rPr>
-      </w:pPr>
-      <w:r>
-        <w:rPr>
-          <w:rFonts w:ascii="Times New Roman" w:eastAsia="Times New Roman" w:hAnsi="Times New Roman" w:cs="Times New Roman"/>
-          <w:sz w:val="28"/>
-          <w:szCs w:val="28"/>
-        </w:rPr>
-        <w:t>Павлюк Максим Сергійович</w:t>
-      </w:r>
-    </w:p>
-    <w:p>
-      <w:pPr>
-        <w:rPr>
-          <w:rFonts w:ascii="Times New Roman" w:eastAsia="Times New Roman" w:hAnsi="Times New Roman" w:cs="Times New Roman"/>
-          <w:sz w:val="28"/>
-          <w:szCs w:val="28"/>
-        </w:rPr>
       </w:pPr>
       <w:r>
         <w:br w:type="page"/>
@@ -574,7 +511,6 @@
       </w:r>
     </w:p>
     <w:p>
-      <w:proofErr w:type="spellStart"/>
       <w:r>
         <w:rPr>
           <w:rFonts w:ascii="Times New Roman" w:eastAsia="Calibri" w:hAnsi="Times New Roman" w:cs="Times New Roman"/>
@@ -583,20 +519,53 @@
           <w:szCs w:val="24"/>
           <w:lang w:val="en-GB" w:eastAsia="en-GB"/>
         </w:rPr>
-        <w:t>Цикли</w:t>
-      </w:r>
-      <w:proofErr w:type="spellEnd"/>
+        <w:t>Цикли. Вкладені цикли. Функції. Перевантаження функції. Рекурсія</w:t>
+      </w:r>
+    </w:p>
+    <w:p>
+      <w:pPr>
+        <w:pStyle w:val="Heading1"/>
+        <w:rPr>
+          <w:rFonts w:ascii="Times New Roman" w:eastAsia="Times New Roman" w:hAnsi="Times New Roman" w:cs="Times New Roman"/>
+          <w:b/>
+          <w:color w:val="000000"/>
+        </w:rPr>
+      </w:pPr>
+      <w:r>
+        <w:rPr>
+          <w:rFonts w:ascii="Times New Roman" w:eastAsia="Times New Roman" w:hAnsi="Times New Roman" w:cs="Times New Roman"/>
+          <w:b/>
+          <w:color w:val="000000"/>
+        </w:rPr>
+        <w:t>Мета роботи:</w:t>
+      </w:r>
+    </w:p>
+    <w:p>
+      <w:pPr>
+        <w:rPr>
+          <w:rFonts w:ascii="Times New Roman" w:eastAsia="Times New Roman" w:hAnsi="Times New Roman" w:cs="Times New Roman"/>
+          <w:sz w:val="24"/>
+          <w:szCs w:val="24"/>
+        </w:rPr>
+      </w:pPr>
+      <w:r>
+        <w:rPr>
+          <w:rFonts w:ascii="Times New Roman" w:eastAsia="Times New Roman" w:hAnsi="Times New Roman" w:cs="Times New Roman"/>
+          <w:sz w:val="24"/>
+          <w:szCs w:val="24"/>
+        </w:rPr>
+        <w:t xml:space="preserve">Навчитись використовувати </w:t>
+      </w:r>
       <w:r>
         <w:rPr>
           <w:rFonts w:ascii="Times New Roman" w:eastAsia="Calibri" w:hAnsi="Times New Roman" w:cs="Times New Roman"/>
           <w:color w:val="000000" w:themeColor="text1"/>
           <w:sz w:val="24"/>
           <w:szCs w:val="24"/>
-          <w:lang w:val="en-GB" w:eastAsia="en-GB"/>
-        </w:rPr>
-        <w:t xml:space="preserve">. </w:t>
-      </w:r>
-      <w:proofErr w:type="spellStart"/>
+          <w:lang w:eastAsia="en-GB"/>
+        </w:rPr>
+        <w:t>ц</w:t>
+      </w:r>
       <w:r>
         <w:rPr>
           <w:rFonts w:ascii="Times New Roman" w:eastAsia="Calibri" w:hAnsi="Times New Roman" w:cs="Times New Roman"/>
@@ -605,20 +574,18 @@
           <w:szCs w:val="24"/>
           <w:lang w:val="en-GB" w:eastAsia="en-GB"/>
         </w:rPr>
-        <w:t>Вкладені</w:t>
-      </w:r>
-      <w:proofErr w:type="spellEnd"/>
+        <w:t>икли</w:t>
+      </w:r>
       <w:r>
         <w:rPr>
           <w:rFonts w:ascii="Times New Roman" w:eastAsia="Calibri" w:hAnsi="Times New Roman" w:cs="Times New Roman"/>
           <w:color w:val="000000" w:themeColor="text1"/>
           <w:sz w:val="24"/>
           <w:szCs w:val="24"/>
-          <w:lang w:val="en-GB" w:eastAsia="en-GB"/>
-        </w:rPr>
-        <w:t xml:space="preserve"> </w:t>
-      </w:r>
-      <w:proofErr w:type="spellStart"/>
+          <w:lang w:eastAsia="en-GB"/>
+        </w:rPr>
+        <w:t>,</w:t>
+      </w:r>
       <w:r>
         <w:rPr>
           <w:rFonts w:ascii="Times New Roman" w:eastAsia="Calibri" w:hAnsi="Times New Roman" w:cs="Times New Roman"/>
@@ -627,20 +594,18 @@
           <w:szCs w:val="24"/>
           <w:lang w:val="en-GB" w:eastAsia="en-GB"/>
         </w:rPr>
-        <w:t>цикли</w:t>
-      </w:r>
-      <w:proofErr w:type="spellEnd"/>
+        <w:t xml:space="preserve"> </w:t>
+      </w:r>
       <w:r>
         <w:rPr>
           <w:rFonts w:ascii="Times New Roman" w:eastAsia="Calibri" w:hAnsi="Times New Roman" w:cs="Times New Roman"/>
           <w:color w:val="000000" w:themeColor="text1"/>
           <w:sz w:val="24"/>
           <w:szCs w:val="24"/>
-          <w:lang w:val="en-GB" w:eastAsia="en-GB"/>
-        </w:rPr>
-        <w:t xml:space="preserve">. </w:t>
-      </w:r>
-      <w:proofErr w:type="spellStart"/>
+          <w:lang w:eastAsia="en-GB"/>
+        </w:rPr>
+        <w:t>в</w:t>
+      </w:r>
       <w:r>
         <w:rPr>
           <w:rFonts w:ascii="Times New Roman" w:eastAsia="Calibri" w:hAnsi="Times New Roman" w:cs="Times New Roman"/>
@@ -649,20 +614,18 @@
           <w:szCs w:val="24"/>
           <w:lang w:val="en-GB" w:eastAsia="en-GB"/>
         </w:rPr>
-        <w:t>Функції</w:t>
-      </w:r>
-      <w:proofErr w:type="spellEnd"/>
+        <w:t>кладені цикли</w:t>
+      </w:r>
       <w:r>
         <w:rPr>
           <w:rFonts w:ascii="Times New Roman" w:eastAsia="Calibri" w:hAnsi="Times New Roman" w:cs="Times New Roman"/>
           <w:color w:val="000000" w:themeColor="text1"/>
           <w:sz w:val="24"/>
           <w:szCs w:val="24"/>
-          <w:lang w:val="en-GB" w:eastAsia="en-GB"/>
-        </w:rPr>
-        <w:t xml:space="preserve">. </w:t>
-      </w:r>
-      <w:proofErr w:type="spellStart"/>
+          <w:lang w:eastAsia="en-GB"/>
+        </w:rPr>
+        <w:t>, ф</w:t>
+      </w:r>
       <w:r>
         <w:rPr>
           <w:rFonts w:ascii="Times New Roman" w:eastAsia="Calibri" w:hAnsi="Times New Roman" w:cs="Times New Roman"/>
@@ -671,20 +634,18 @@
           <w:szCs w:val="24"/>
           <w:lang w:val="en-GB" w:eastAsia="en-GB"/>
         </w:rPr>
-        <w:t>Перевантаження</w:t>
-      </w:r>
-      <w:proofErr w:type="spellEnd"/>
+        <w:t>ункції</w:t>
+      </w:r>
       <w:r>
         <w:rPr>
           <w:rFonts w:ascii="Times New Roman" w:eastAsia="Calibri" w:hAnsi="Times New Roman" w:cs="Times New Roman"/>
           <w:color w:val="000000" w:themeColor="text1"/>
           <w:sz w:val="24"/>
           <w:szCs w:val="24"/>
-          <w:lang w:val="en-GB" w:eastAsia="en-GB"/>
-        </w:rPr>
-        <w:t xml:space="preserve"> </w:t>
-      </w:r>
-      <w:proofErr w:type="spellStart"/>
+          <w:lang w:eastAsia="en-GB"/>
+        </w:rPr>
+        <w:t>, п</w:t>
+      </w:r>
       <w:r>
         <w:rPr>
           <w:rFonts w:ascii="Times New Roman" w:eastAsia="Calibri" w:hAnsi="Times New Roman" w:cs="Times New Roman"/>
@@ -693,20 +654,18 @@
           <w:szCs w:val="24"/>
           <w:lang w:val="en-GB" w:eastAsia="en-GB"/>
         </w:rPr>
-        <w:t>функції</w:t>
-      </w:r>
-      <w:proofErr w:type="spellEnd"/>
+        <w:t>еревантаження функції</w:t>
+      </w:r>
       <w:r>
         <w:rPr>
           <w:rFonts w:ascii="Times New Roman" w:eastAsia="Calibri" w:hAnsi="Times New Roman" w:cs="Times New Roman"/>
           <w:color w:val="000000" w:themeColor="text1"/>
           <w:sz w:val="24"/>
           <w:szCs w:val="24"/>
-          <w:lang w:val="en-GB" w:eastAsia="en-GB"/>
-        </w:rPr>
-        <w:t xml:space="preserve">. </w:t>
-      </w:r>
-      <w:proofErr w:type="spellStart"/>
+          <w:lang w:eastAsia="en-GB"/>
+        </w:rPr>
+        <w:t>, р</w:t>
+      </w:r>
       <w:r>
         <w:rPr>
           <w:rFonts w:ascii="Times New Roman" w:eastAsia="Calibri" w:hAnsi="Times New Roman" w:cs="Times New Roman"/>
@@ -715,218 +674,8 @@
           <w:szCs w:val="24"/>
           <w:lang w:val="en-GB" w:eastAsia="en-GB"/>
         </w:rPr>
-        <w:t>Рекурсія</w:t>
-      </w:r>
-      <w:proofErr w:type="spellEnd"/>
-    </w:p>
-    <w:p>
-      <w:pPr>
-        <w:pStyle w:val="Heading1"/>
-        <w:rPr>
-          <w:rFonts w:ascii="Times New Roman" w:eastAsia="Times New Roman" w:hAnsi="Times New Roman" w:cs="Times New Roman"/>
-          <w:b/>
-          <w:color w:val="000000"/>
-        </w:rPr>
-      </w:pPr>
-      <w:r>
-        <w:rPr>
-          <w:rFonts w:ascii="Times New Roman" w:eastAsia="Times New Roman" w:hAnsi="Times New Roman" w:cs="Times New Roman"/>
-          <w:b/>
-          <w:color w:val="000000"/>
-        </w:rPr>
-        <w:t>Мета роботи:</w:t>
-      </w:r>
-    </w:p>
-    <w:p>
-      <w:pPr>
-        <w:rPr>
-          <w:rFonts w:ascii="Times New Roman" w:eastAsia="Times New Roman" w:hAnsi="Times New Roman" w:cs="Times New Roman"/>
-          <w:sz w:val="24"/>
-          <w:szCs w:val="24"/>
-        </w:rPr>
-      </w:pPr>
-      <w:r>
-        <w:rPr>
-          <w:rFonts w:ascii="Times New Roman" w:eastAsia="Times New Roman" w:hAnsi="Times New Roman" w:cs="Times New Roman"/>
-          <w:sz w:val="24"/>
-          <w:szCs w:val="24"/>
-        </w:rPr>
-        <w:t xml:space="preserve">Навчитись використовувати </w:t>
-      </w:r>
-      <w:r>
-        <w:rPr>
-          <w:rFonts w:ascii="Times New Roman" w:eastAsia="Calibri" w:hAnsi="Times New Roman" w:cs="Times New Roman"/>
-          <w:color w:val="000000" w:themeColor="text1"/>
-          <w:sz w:val="24"/>
-          <w:szCs w:val="24"/>
-          <w:lang w:eastAsia="en-GB"/>
-        </w:rPr>
-        <w:t>ц</w:t>
-      </w:r>
-      <w:proofErr w:type="spellStart"/>
-      <w:r>
-        <w:rPr>
-          <w:rFonts w:ascii="Times New Roman" w:eastAsia="Calibri" w:hAnsi="Times New Roman" w:cs="Times New Roman"/>
-          <w:color w:val="000000" w:themeColor="text1"/>
-          <w:sz w:val="24"/>
-          <w:szCs w:val="24"/>
-          <w:lang w:val="en-GB" w:eastAsia="en-GB"/>
-        </w:rPr>
-        <w:t>икли</w:t>
-      </w:r>
-      <w:proofErr w:type="spellEnd"/>
-      <w:r>
-        <w:rPr>
-          <w:rFonts w:ascii="Times New Roman" w:eastAsia="Calibri" w:hAnsi="Times New Roman" w:cs="Times New Roman"/>
-          <w:color w:val="000000" w:themeColor="text1"/>
-          <w:sz w:val="24"/>
-          <w:szCs w:val="24"/>
-          <w:lang w:eastAsia="en-GB"/>
-        </w:rPr>
-        <w:t>,</w:t>
-      </w:r>
-      <w:r>
-        <w:rPr>
-          <w:rFonts w:ascii="Times New Roman" w:eastAsia="Calibri" w:hAnsi="Times New Roman" w:cs="Times New Roman"/>
-          <w:color w:val="000000" w:themeColor="text1"/>
-          <w:sz w:val="24"/>
-          <w:szCs w:val="24"/>
-          <w:lang w:val="en-GB" w:eastAsia="en-GB"/>
-        </w:rPr>
-        <w:t xml:space="preserve"> </w:t>
-      </w:r>
-      <w:r>
-        <w:rPr>
-          <w:rFonts w:ascii="Times New Roman" w:eastAsia="Calibri" w:hAnsi="Times New Roman" w:cs="Times New Roman"/>
-          <w:color w:val="000000" w:themeColor="text1"/>
-          <w:sz w:val="24"/>
-          <w:szCs w:val="24"/>
-          <w:lang w:eastAsia="en-GB"/>
-        </w:rPr>
-        <w:t>в</w:t>
-      </w:r>
-      <w:proofErr w:type="spellStart"/>
-      <w:r>
-        <w:rPr>
-          <w:rFonts w:ascii="Times New Roman" w:eastAsia="Calibri" w:hAnsi="Times New Roman" w:cs="Times New Roman"/>
-          <w:color w:val="000000" w:themeColor="text1"/>
-          <w:sz w:val="24"/>
-          <w:szCs w:val="24"/>
-          <w:lang w:val="en-GB" w:eastAsia="en-GB"/>
-        </w:rPr>
-        <w:t>кладені</w:t>
-      </w:r>
-      <w:proofErr w:type="spellEnd"/>
-      <w:r>
-        <w:rPr>
-          <w:rFonts w:ascii="Times New Roman" w:eastAsia="Calibri" w:hAnsi="Times New Roman" w:cs="Times New Roman"/>
-          <w:color w:val="000000" w:themeColor="text1"/>
-          <w:sz w:val="24"/>
-          <w:szCs w:val="24"/>
-          <w:lang w:val="en-GB" w:eastAsia="en-GB"/>
-        </w:rPr>
-        <w:t xml:space="preserve"> </w:t>
-      </w:r>
-      <w:proofErr w:type="spellStart"/>
-      <w:r>
-        <w:rPr>
-          <w:rFonts w:ascii="Times New Roman" w:eastAsia="Calibri" w:hAnsi="Times New Roman" w:cs="Times New Roman"/>
-          <w:color w:val="000000" w:themeColor="text1"/>
-          <w:sz w:val="24"/>
-          <w:szCs w:val="24"/>
-          <w:lang w:val="en-GB" w:eastAsia="en-GB"/>
-        </w:rPr>
-        <w:t>цикли</w:t>
-      </w:r>
-      <w:proofErr w:type="spellEnd"/>
-      <w:r>
-        <w:rPr>
-          <w:rFonts w:ascii="Times New Roman" w:eastAsia="Calibri" w:hAnsi="Times New Roman" w:cs="Times New Roman"/>
-          <w:color w:val="000000" w:themeColor="text1"/>
-          <w:sz w:val="24"/>
-          <w:szCs w:val="24"/>
-          <w:lang w:eastAsia="en-GB"/>
-        </w:rPr>
-        <w:t>, ф</w:t>
-      </w:r>
-      <w:proofErr w:type="spellStart"/>
-      <w:r>
-        <w:rPr>
-          <w:rFonts w:ascii="Times New Roman" w:eastAsia="Calibri" w:hAnsi="Times New Roman" w:cs="Times New Roman"/>
-          <w:color w:val="000000" w:themeColor="text1"/>
-          <w:sz w:val="24"/>
-          <w:szCs w:val="24"/>
-          <w:lang w:val="en-GB" w:eastAsia="en-GB"/>
-        </w:rPr>
-        <w:t>ункції</w:t>
-      </w:r>
-      <w:proofErr w:type="spellEnd"/>
-      <w:r>
-        <w:rPr>
-          <w:rFonts w:ascii="Times New Roman" w:eastAsia="Calibri" w:hAnsi="Times New Roman" w:cs="Times New Roman"/>
-          <w:color w:val="000000" w:themeColor="text1"/>
-          <w:sz w:val="24"/>
-          <w:szCs w:val="24"/>
-          <w:lang w:eastAsia="en-GB"/>
-        </w:rPr>
-        <w:t>, п</w:t>
-      </w:r>
-      <w:proofErr w:type="spellStart"/>
-      <w:r>
-        <w:rPr>
-          <w:rFonts w:ascii="Times New Roman" w:eastAsia="Calibri" w:hAnsi="Times New Roman" w:cs="Times New Roman"/>
-          <w:color w:val="000000" w:themeColor="text1"/>
-          <w:sz w:val="24"/>
-          <w:szCs w:val="24"/>
-          <w:lang w:val="en-GB" w:eastAsia="en-GB"/>
-        </w:rPr>
-        <w:t>еревантаження</w:t>
-      </w:r>
-      <w:proofErr w:type="spellEnd"/>
-      <w:r>
-        <w:rPr>
-          <w:rFonts w:ascii="Times New Roman" w:eastAsia="Calibri" w:hAnsi="Times New Roman" w:cs="Times New Roman"/>
-          <w:color w:val="000000" w:themeColor="text1"/>
-          <w:sz w:val="24"/>
-          <w:szCs w:val="24"/>
-          <w:lang w:val="en-GB" w:eastAsia="en-GB"/>
-        </w:rPr>
-        <w:t xml:space="preserve"> </w:t>
-      </w:r>
-      <w:proofErr w:type="spellStart"/>
-      <w:r>
-        <w:rPr>
-          <w:rFonts w:ascii="Times New Roman" w:eastAsia="Calibri" w:hAnsi="Times New Roman" w:cs="Times New Roman"/>
-          <w:color w:val="000000" w:themeColor="text1"/>
-          <w:sz w:val="24"/>
-          <w:szCs w:val="24"/>
-          <w:lang w:val="en-GB" w:eastAsia="en-GB"/>
-        </w:rPr>
-        <w:t>функції</w:t>
-      </w:r>
-      <w:proofErr w:type="spellEnd"/>
-      <w:r>
-        <w:rPr>
-          <w:rFonts w:ascii="Times New Roman" w:eastAsia="Calibri" w:hAnsi="Times New Roman" w:cs="Times New Roman"/>
-          <w:color w:val="000000" w:themeColor="text1"/>
-          <w:sz w:val="24"/>
-          <w:szCs w:val="24"/>
-          <w:lang w:eastAsia="en-GB"/>
-        </w:rPr>
-        <w:t>, р</w:t>
-      </w:r>
-      <w:proofErr w:type="spellStart"/>
-      <w:r>
-        <w:rPr>
-          <w:rFonts w:ascii="Times New Roman" w:eastAsia="Calibri" w:hAnsi="Times New Roman" w:cs="Times New Roman"/>
-          <w:color w:val="000000" w:themeColor="text1"/>
-          <w:sz w:val="24"/>
-          <w:szCs w:val="24"/>
-          <w:lang w:val="en-GB" w:eastAsia="en-GB"/>
-        </w:rPr>
         <w:t>екурсі</w:t>
       </w:r>
-      <w:proofErr w:type="spellEnd"/>
       <w:r>
         <w:rPr>
           <w:rFonts w:ascii="Times New Roman" w:eastAsia="Calibri" w:hAnsi="Times New Roman" w:cs="Times New Roman"/>
@@ -2298,61 +2047,7 @@
           <w:sz w:val="24"/>
           <w:szCs w:val="24"/>
         </w:rPr>
-        <w:t xml:space="preserve">Написати функцію зі змінною кількістю параметрів для перекладу чисел з десяткової системи числення в </w:t>
-      </w:r>
-      <w:proofErr w:type="spellStart"/>
-      <w:r>
-        <w:rPr>
-          <w:rFonts w:ascii="Times New Roman" w:hAnsi="Times New Roman" w:cs="Times New Roman"/>
-          <w:sz w:val="24"/>
-          <w:szCs w:val="24"/>
-        </w:rPr>
-        <w:t>трійкову</w:t>
-      </w:r>
-      <w:proofErr w:type="spellEnd"/>
-      <w:r>
-        <w:rPr>
-          <w:rFonts w:ascii="Times New Roman" w:hAnsi="Times New Roman" w:cs="Times New Roman"/>
-          <w:sz w:val="24"/>
-          <w:szCs w:val="24"/>
-        </w:rPr>
-        <w:t xml:space="preserve">. Написати </w:t>
-      </w:r>
-      <w:proofErr w:type="spellStart"/>
-      <w:r>
-        <w:rPr>
-          <w:rFonts w:ascii="Times New Roman" w:hAnsi="Times New Roman" w:cs="Times New Roman"/>
-          <w:sz w:val="24"/>
-          <w:szCs w:val="24"/>
-        </w:rPr>
-        <w:t>викликаючу</w:t>
-      </w:r>
-      <w:proofErr w:type="spellEnd"/>
-      <w:r>
-        <w:rPr>
-          <w:rFonts w:ascii="Times New Roman" w:hAnsi="Times New Roman" w:cs="Times New Roman"/>
-          <w:sz w:val="24"/>
-          <w:szCs w:val="24"/>
-        </w:rPr>
-        <w:t xml:space="preserve"> функцію </w:t>
-      </w:r>
-      <w:proofErr w:type="spellStart"/>
-      <w:r>
-        <w:rPr>
-          <w:rFonts w:ascii="Times New Roman" w:hAnsi="Times New Roman" w:cs="Times New Roman"/>
-          <w:sz w:val="24"/>
-          <w:szCs w:val="24"/>
-        </w:rPr>
-        <w:t>main</w:t>
-      </w:r>
-      <w:proofErr w:type="spellEnd"/>
-      <w:r>
-        <w:rPr>
-          <w:rFonts w:ascii="Times New Roman" w:hAnsi="Times New Roman" w:cs="Times New Roman"/>
-          <w:sz w:val="24"/>
-          <w:szCs w:val="24"/>
-        </w:rPr>
-        <w:t>, що звертається до цієї функції не менше трьох разів з кількістю параметрів 3, 4, 7.</w:t>
+        <w:t>Написати функцію зі змінною кількістю параметрів для перекладу чисел з десяткової системи числення в трійкову. Написати викликаючу функцію main, що звертається до цієї функції не менше трьох разів з кількістю параметрів 3, 4, 7.</w:t>
       </w:r>
     </w:p>
     <w:p>
@@ -2424,25 +2119,14 @@
         </w:rPr>
         <w:t xml:space="preserve">використати </w:t>
       </w:r>
-      <w:proofErr w:type="spellStart"/>
-      <w:r>
-        <w:rPr>
-          <w:rFonts w:ascii="Times New Roman" w:eastAsia="Times New Roman" w:hAnsi="Times New Roman" w:cs="Times New Roman"/>
-          <w:sz w:val="24"/>
-          <w:szCs w:val="24"/>
-          <w:lang w:val="en-US"/>
-        </w:rPr>
-        <w:t>va_list</w:t>
-      </w:r>
-      <w:proofErr w:type="spellEnd"/>
-      <w:r>
-        <w:rPr>
-          <w:rFonts w:ascii="Times New Roman" w:eastAsia="Times New Roman" w:hAnsi="Times New Roman" w:cs="Times New Roman"/>
-          <w:sz w:val="24"/>
-          <w:szCs w:val="24"/>
-          <w:lang w:val="en-US"/>
-        </w:rPr>
-        <w:t>,</w:t>
+      <w:r>
+        <w:rPr>
+          <w:rFonts w:ascii="Times New Roman" w:eastAsia="Times New Roman" w:hAnsi="Times New Roman" w:cs="Times New Roman"/>
+          <w:sz w:val="24"/>
+          <w:szCs w:val="24"/>
+          <w:lang w:val="en-US"/>
+        </w:rPr>
+        <w:t>va_list,</w:t>
       </w:r>
       <w:r>
         <w:rPr>
@@ -2519,25 +2203,7 @@
           <w:sz w:val="24"/>
           <w:szCs w:val="24"/>
         </w:rPr>
-        <w:t xml:space="preserve">Визначити кількість зубів з </w:t>
-      </w:r>
-      <w:proofErr w:type="spellStart"/>
-      <w:r>
-        <w:rPr>
-          <w:rFonts w:ascii="Times New Roman" w:eastAsia="Times New Roman" w:hAnsi="Times New Roman" w:cs="Times New Roman"/>
-          <w:sz w:val="24"/>
-          <w:szCs w:val="24"/>
-        </w:rPr>
-        <w:t>коефіціентом</w:t>
-      </w:r>
-      <w:proofErr w:type="spellEnd"/>
-      <w:r>
-        <w:rPr>
-          <w:rFonts w:ascii="Times New Roman" w:eastAsia="Times New Roman" w:hAnsi="Times New Roman" w:cs="Times New Roman"/>
-          <w:sz w:val="24"/>
-          <w:szCs w:val="24"/>
-        </w:rPr>
-        <w:t xml:space="preserve"> більшим за даний які стоять підряд</w:t>
+        <w:t>Визначити кількість зубів з коефіціентом більшим за даний які стоять підряд</w:t>
       </w:r>
     </w:p>
     <w:p>
@@ -3336,23 +3002,7 @@
         </w:r>
       </w:fldSimple>
       <w:r>
-        <w:t xml:space="preserve"> 1 частина коду до </w:t>
-      </w:r>
-      <w:proofErr w:type="spellStart"/>
-      <w:r>
-        <w:t>завд</w:t>
-      </w:r>
-      <w:proofErr w:type="spellEnd"/>
-      <w:r>
-        <w:t xml:space="preserve"> 7 </w:t>
-      </w:r>
-      <w:proofErr w:type="spellStart"/>
-      <w:r>
-        <w:t>таску</w:t>
-      </w:r>
-      <w:proofErr w:type="spellEnd"/>
-      <w:r>
-        <w:t xml:space="preserve"> 1</w:t>
+        <w:t xml:space="preserve"> 1 частина коду до завд 7 таску 1</w:t>
       </w:r>
     </w:p>
     <w:p>
@@ -3369,7 +3019,7 @@
         </w:rPr>
         <w:lastRenderedPageBreak/>
         <w:drawing>
-          <wp:inline distT="0" distB="0" distL="0" distR="0" wp14:anchorId="2524F69C" wp14:editId="134D3ACF">
+          <wp:inline distT="0" distB="0" distL="0" distR="0" wp14:anchorId="2524F69C" wp14:editId="1808BD24">
             <wp:extent cx="4556473" cy="4071068"/>
             <wp:effectExtent l="0" t="0" r="3175" b="5715"/>
             <wp:docPr id="1197443135" name="Picture 5" descr="A screen shot of a computer code&#10;&#10;Description automatically generated"/>
@@ -3433,23 +3083,7 @@
         <w:t>2</w:t>
       </w:r>
       <w:r>
-        <w:t xml:space="preserve"> частина коду до </w:t>
-      </w:r>
-      <w:proofErr w:type="spellStart"/>
-      <w:r>
-        <w:t>завд</w:t>
-      </w:r>
-      <w:proofErr w:type="spellEnd"/>
-      <w:r>
-        <w:t xml:space="preserve"> 7 </w:t>
-      </w:r>
-      <w:proofErr w:type="spellStart"/>
-      <w:r>
-        <w:t>таску</w:t>
-      </w:r>
-      <w:proofErr w:type="spellEnd"/>
-      <w:r>
-        <w:t xml:space="preserve"> 1</w:t>
+        <w:t xml:space="preserve"> частина коду до завд 7 таску 1</w:t>
       </w:r>
     </w:p>
     <w:p>
@@ -3575,21 +3209,11 @@
       <w:r>
         <w:t xml:space="preserve"> частина коду до </w:t>
       </w:r>
-      <w:proofErr w:type="spellStart"/>
       <w:r>
         <w:t>лаб</w:t>
       </w:r>
-      <w:proofErr w:type="spellEnd"/>
-      <w:r>
-        <w:t xml:space="preserve"> 7 </w:t>
-      </w:r>
-      <w:proofErr w:type="spellStart"/>
-      <w:r>
-        <w:t>таску</w:t>
-      </w:r>
-      <w:proofErr w:type="spellEnd"/>
-      <w:r>
-        <w:t xml:space="preserve"> </w:t>
+      <w:r>
+        <w:t xml:space="preserve"> 7 таску </w:t>
       </w:r>
       <w:r>
         <w:rPr>
@@ -3688,21 +3312,11 @@
       <w:r>
         <w:t xml:space="preserve"> частина коду до </w:t>
       </w:r>
-      <w:proofErr w:type="spellStart"/>
       <w:r>
         <w:t>лаб</w:t>
       </w:r>
-      <w:proofErr w:type="spellEnd"/>
-      <w:r>
-        <w:t xml:space="preserve"> 7 </w:t>
-      </w:r>
-      <w:proofErr w:type="spellStart"/>
-      <w:r>
-        <w:t>таску</w:t>
-      </w:r>
-      <w:proofErr w:type="spellEnd"/>
-      <w:r>
-        <w:t xml:space="preserve"> 2</w:t>
+      <w:r>
+        <w:t xml:space="preserve"> 7 таску 2</w:t>
       </w:r>
     </w:p>
     <w:p>
@@ -3764,7 +3378,7 @@
           <w:lang w:val="en-US"/>
         </w:rPr>
         <w:drawing>
-          <wp:inline distT="0" distB="0" distL="0" distR="0" wp14:anchorId="39062306" wp14:editId="718841B2">
+          <wp:inline distT="0" distB="0" distL="0" distR="0" wp14:anchorId="39062306" wp14:editId="60683010">
             <wp:extent cx="4044775" cy="4898003"/>
             <wp:effectExtent l="0" t="0" r="0" b="4445"/>
             <wp:docPr id="72407690" name="Picture 8" descr="A screen shot of a computer program&#10;&#10;Description automatically generated"/>
@@ -3950,15 +3564,7 @@
         <w:t xml:space="preserve"> 1 </w:t>
       </w:r>
       <w:r>
-        <w:t xml:space="preserve">частина коду до </w:t>
-      </w:r>
-      <w:proofErr w:type="spellStart"/>
-      <w:r>
-        <w:t>завд</w:t>
-      </w:r>
-      <w:proofErr w:type="spellEnd"/>
-      <w:r>
-        <w:t xml:space="preserve"> 5</w:t>
+        <w:t>частина коду до завд 5</w:t>
       </w:r>
     </w:p>
     <w:p>
@@ -4038,15 +3644,7 @@
         <w:t>2</w:t>
       </w:r>
       <w:r>
-        <w:t xml:space="preserve"> частина коду до </w:t>
-      </w:r>
-      <w:proofErr w:type="spellStart"/>
-      <w:r>
-        <w:t>завд</w:t>
-      </w:r>
-      <w:proofErr w:type="spellEnd"/>
-      <w:r>
-        <w:t xml:space="preserve"> 5</w:t>
+        <w:t xml:space="preserve"> частина коду до завд 5</w:t>
       </w:r>
     </w:p>
     <w:p>
@@ -4127,15 +3725,7 @@
         <w:t>3</w:t>
       </w:r>
       <w:r>
-        <w:t xml:space="preserve"> частина коду до </w:t>
-      </w:r>
-      <w:proofErr w:type="spellStart"/>
-      <w:r>
-        <w:t>завд</w:t>
-      </w:r>
-      <w:proofErr w:type="spellEnd"/>
-      <w:r>
-        <w:t xml:space="preserve"> 5</w:t>
+        <w:t xml:space="preserve"> частина коду до завд 5</w:t>
       </w:r>
     </w:p>
     <w:p>
@@ -4215,15 +3805,7 @@
         <w:t>4</w:t>
       </w:r>
       <w:r>
-        <w:t xml:space="preserve"> частина коду до </w:t>
-      </w:r>
-      <w:proofErr w:type="spellStart"/>
-      <w:r>
-        <w:t>завд</w:t>
-      </w:r>
-      <w:proofErr w:type="spellEnd"/>
-      <w:r>
-        <w:t xml:space="preserve"> 5</w:t>
+        <w:t xml:space="preserve"> частина коду до завд 5</w:t>
       </w:r>
     </w:p>
     <w:p>
@@ -4909,7 +4491,7 @@
           <w:szCs w:val="24"/>
         </w:rPr>
         <w:drawing>
-          <wp:inline distT="0" distB="0" distL="0" distR="0" wp14:anchorId="1615D256" wp14:editId="460CBBAA">
+          <wp:inline distT="0" distB="0" distL="0" distR="0" wp14:anchorId="1615D256" wp14:editId="2F4AB756">
             <wp:extent cx="6300470" cy="1810385"/>
             <wp:effectExtent l="0" t="0" r="0" b="5715"/>
             <wp:docPr id="2033304562" name="Picture 18" descr="A screenshot of a computer&#10;&#10;Description automatically generated"/>
@@ -5071,37 +4653,16 @@
           <w:szCs w:val="32"/>
         </w:rPr>
         <w:lastRenderedPageBreak/>
-        <w:t xml:space="preserve">Фото командного </w:t>
-      </w:r>
-      <w:proofErr w:type="spellStart"/>
-      <w:r>
-        <w:rPr>
-          <w:rFonts w:ascii="Times New Roman" w:eastAsia="Times New Roman" w:hAnsi="Times New Roman" w:cs="Times New Roman"/>
-          <w:b/>
-          <w:color w:val="000000"/>
-          <w:sz w:val="32"/>
-          <w:szCs w:val="32"/>
-        </w:rPr>
-        <w:t>міту</w:t>
-      </w:r>
-      <w:proofErr w:type="spellEnd"/>
-      <w:r>
-        <w:rPr>
-          <w:rFonts w:ascii="Times New Roman" w:eastAsia="Times New Roman" w:hAnsi="Times New Roman" w:cs="Times New Roman"/>
-          <w:b/>
-          <w:color w:val="000000"/>
-          <w:sz w:val="32"/>
-          <w:szCs w:val="32"/>
-        </w:rPr>
-        <w:t>:</w:t>
-      </w:r>
-    </w:p>
-    <w:p>
-      <w:pPr>
-        <w:rPr>
-          <w:rFonts w:ascii="Times New Roman" w:eastAsia="Times New Roman" w:hAnsi="Times New Roman" w:cs="Times New Roman"/>
-          <w:sz w:val="24"/>
-          <w:szCs w:val="24"/>
+        <w:t>Фото командного міту:</w:t>
+      </w:r>
+    </w:p>
+    <w:p>
+      <w:pPr>
+        <w:rPr>
+          <w:rFonts w:ascii="Times New Roman" w:eastAsia="Times New Roman" w:hAnsi="Times New Roman" w:cs="Times New Roman"/>
+          <w:sz w:val="24"/>
+          <w:szCs w:val="24"/>
+          <w:lang w:val="en-US"/>
         </w:rPr>
       </w:pPr>
       <w:r>
@@ -6860,6 +6421,23 @@
       <w:shd w:val="clear" w:color="auto" w:fill="E1DFDD"/>
     </w:rPr>
   </w:style>
+  <w:style w:type="paragraph" w:styleId="NormalWeb">
+    <w:name w:val="Normal (Web)"/>
+    <w:basedOn w:val="Normal"/>
+    <w:uiPriority w:val="99"/>
+    <w:semiHidden/>
+    <w:unhideWhenUsed/>
+    <w:rsid w:val="00BB3AA7"/>
+    <w:pPr>
+      <w:spacing w:before="100" w:beforeAutospacing="1" w:after="100" w:afterAutospacing="1" w:line="240" w:lineRule="auto"/>
+    </w:pPr>
+    <w:rPr>
+      <w:rFonts w:ascii="Times New Roman" w:eastAsia="Times New Roman" w:hAnsi="Times New Roman" w:cs="Times New Roman"/>
+      <w:sz w:val="24"/>
+      <w:szCs w:val="24"/>
+      <w:lang w:val="en-UA" w:eastAsia="en-GB"/>
+    </w:rPr>
+  </w:style>
 </w:styles>
 </file>
 
@@ -7149,28 +6727,28 @@
 </file>
 
 <file path=customXml/item1.xml><?xml version="1.0" encoding="utf-8"?>
-<b:Sources xmlns:b="http://schemas.openxmlformats.org/officeDocument/2006/bibliography" xmlns="http://schemas.openxmlformats.org/officeDocument/2006/bibliography" SelectedStyle="/APASixthEditionOfficeOnline.xsl" StyleName="APA" Version="6"/>
-</file>
-
-<file path=customXml/item2.xml><?xml version="1.0" encoding="utf-8"?>
 <go:gDocsCustomXmlDataStorage xmlns:go="http://customooxmlschemas.google.com/" xmlns:r="http://schemas.openxmlformats.org/officeDocument/2006/relationships" uri="GoogleDocsCustomDataVersion2">
   <go:docsCustomData xmlns:go="http://customooxmlschemas.google.com/" roundtripDataSignature="AMtx7mg1t1gPSA62kT8ztiPESSo9M54hng==">CgMxLjA4AHIhMXFNVHNQYW9lLWVhNjZLeGlrRVdIRnNmaEdUSHNnNUIy</go:docsCustomData>
 </go:gDocsCustomXmlDataStorage>
 </file>
 
-<file path=customXml/itemProps1.xml><?xml version="1.0" encoding="utf-8"?>
-<ds:datastoreItem xmlns:ds="http://schemas.openxmlformats.org/officeDocument/2006/customXml" ds:itemID="{F51C110B-955E-7848-AD73-39CEBB606A8C}">
-  <ds:schemaRefs>
-    <ds:schemaRef ds:uri="http://schemas.openxmlformats.org/officeDocument/2006/bibliography"/>
-  </ds:schemaRefs>
-</ds:datastoreItem>
+<file path=customXml/item2.xml><?xml version="1.0" encoding="utf-8"?>
+<b:Sources xmlns:b="http://schemas.openxmlformats.org/officeDocument/2006/bibliography" xmlns="http://schemas.openxmlformats.org/officeDocument/2006/bibliography" SelectedStyle="/APASixthEditionOfficeOnline.xsl" StyleName="APA" Version="6"/>
 </file>
 
-<file path=customXml/itemProps2.xml><?xml version="1.0" encoding="utf-8"?>
+<file path=customXml/itemProps1.xml><?xml version="1.0" encoding="utf-8"?>
 <ds:datastoreItem xmlns:ds="http://schemas.openxmlformats.org/officeDocument/2006/customXml" ds:itemID="{11111111-1234-1234-1234-123412341234}">
   <ds:schemaRefs>
     <ds:schemaRef ds:uri="http://customooxmlschemas.google.com/"/>
     <ds:schemaRef ds:uri="http://schemas.openxmlformats.org/officeDocument/2006/relationships"/>
   </ds:schemaRefs>
 </ds:datastoreItem>
+</file>
+
+<file path=customXml/itemProps2.xml><?xml version="1.0" encoding="utf-8"?>
+<ds:datastoreItem xmlns:ds="http://schemas.openxmlformats.org/officeDocument/2006/customXml" ds:itemID="{F51C110B-955E-7848-AD73-39CEBB606A8C}">
+  <ds:schemaRefs>
+    <ds:schemaRef ds:uri="http://schemas.openxmlformats.org/officeDocument/2006/bibliography"/>
+  </ds:schemaRefs>
+</ds:datastoreItem>
 </file>
</xml_diff>